<commit_message>
added the add activity in the word
</commit_message>
<xml_diff>
--- a/parousiasi.docx
+++ b/parousiasi.docx
@@ -665,23 +665,59 @@
           <w:lang w:val="el-GR"/>
         </w:rPr>
       </w:pPr>
-      <w:proofErr w:type="spellStart"/>
-      <w:r>
-        <w:t>Εικόν</w:t>
-      </w:r>
-      <w:proofErr w:type="spellEnd"/>
-      <w:r>
-        <w:t xml:space="preserve">α </w:t>
-      </w:r>
-      <w:fldSimple w:instr=" SEQ Εικόνα \* ARABIC ">
-        <w:r>
-          <w:rPr>
-            <w:noProof/>
-          </w:rPr>
-          <w:t>1</w:t>
-        </w:r>
-      </w:fldSimple>
-      <w:r>
+      <w:r>
+        <w:rPr>
+          <w:lang w:val="el-GR"/>
+        </w:rPr>
+        <w:t xml:space="preserve">Εικόνα </w:t>
+      </w:r>
+      <w:r>
+        <w:fldChar w:fldCharType="begin"/>
+      </w:r>
+      <w:r>
+        <w:rPr>
+          <w:lang w:val="el-GR"/>
+        </w:rPr>
+        <w:instrText xml:space="preserve"> </w:instrText>
+      </w:r>
+      <w:r>
+        <w:instrText>SEQ</w:instrText>
+      </w:r>
+      <w:r>
+        <w:rPr>
+          <w:lang w:val="el-GR"/>
+        </w:rPr>
+        <w:instrText xml:space="preserve"> Εικόνα \* </w:instrText>
+      </w:r>
+      <w:r>
+        <w:instrText>ARABIC</w:instrText>
+      </w:r>
+      <w:r>
+        <w:rPr>
+          <w:lang w:val="el-GR"/>
+        </w:rPr>
+        <w:instrText xml:space="preserve"> </w:instrText>
+      </w:r>
+      <w:r>
+        <w:fldChar w:fldCharType="separate"/>
+      </w:r>
+      <w:r>
+        <w:rPr>
+          <w:noProof/>
+          <w:lang w:val="el-GR"/>
+        </w:rPr>
+        <w:t>1</w:t>
+      </w:r>
+      <w:r>
+        <w:rPr>
+          <w:noProof/>
+        </w:rPr>
+        <w:fldChar w:fldCharType="end"/>
+      </w:r>
+      <w:r>
+        <w:rPr>
+          <w:lang w:val="el-GR"/>
+        </w:rPr>
         <w:t xml:space="preserve">: </w:t>
       </w:r>
       <w:r>
@@ -821,6 +857,7 @@
     </w:p>
     <w:p>
       <w:pPr>
+        <w:jc w:val="both"/>
         <w:rPr>
           <w:lang w:val="el-GR"/>
         </w:rPr>
@@ -836,10 +873,149 @@
           <w:lang w:val="el-GR"/>
         </w:rPr>
         <w:t>.</w:t>
+      </w:r>
+      <w:r>
+        <w:rPr>
+          <w:lang w:val="el-GR"/>
+        </w:rPr>
+        <w:t xml:space="preserve"> </w:t>
+      </w:r>
+      <w:r>
+        <w:rPr>
+          <w:lang w:val="el-GR"/>
+        </w:rPr>
+        <w:t xml:space="preserve">Για να προσθέσει ο χρήστης ένα </w:t>
+      </w:r>
+      <w:r>
+        <w:rPr>
+          <w:lang w:val="en-US"/>
+        </w:rPr>
+        <w:t>POI</w:t>
+      </w:r>
+      <w:r>
+        <w:rPr>
+          <w:lang w:val="el-GR"/>
+        </w:rPr>
+        <w:t>, θα πρέπει να συμπληρωθούν και τα δύο πεδία και να μην μείνει κάποιο κενό.</w:t>
+      </w:r>
+      <w:r>
+        <w:rPr>
+          <w:lang w:val="el-GR"/>
+        </w:rPr>
+        <w:t xml:space="preserve"> </w:t>
+      </w:r>
+      <w:r>
+        <w:rPr>
+          <w:lang w:val="el-GR"/>
+        </w:rPr>
+        <w:t>Ύστερα, ο χρήστης μπορεί να επιλέξει ανάμεσα από 9 επιλογές κατηγορίας.</w:t>
+      </w:r>
+      <w:r>
+        <w:rPr>
+          <w:lang w:val="el-GR"/>
+        </w:rPr>
+        <w:t xml:space="preserve"> Εφ’ όσον είναι ευχαριστημένος με τα πεδία, μπορεί να πατήσει το πράσινο κουμπί «</w:t>
+      </w:r>
+      <w:r>
+        <w:rPr>
+          <w:lang w:val="en-US"/>
+        </w:rPr>
+        <w:t>Insert</w:t>
+      </w:r>
+      <w:r>
+        <w:rPr>
+          <w:lang w:val="el-GR"/>
+        </w:rPr>
+        <w:t xml:space="preserve"> </w:t>
+      </w:r>
+      <w:r>
+        <w:rPr>
+          <w:lang w:val="en-US"/>
+        </w:rPr>
+        <w:t>Point</w:t>
+      </w:r>
+      <w:r>
+        <w:rPr>
+          <w:lang w:val="el-GR"/>
+        </w:rPr>
+        <w:t xml:space="preserve"> </w:t>
+      </w:r>
+      <w:r>
+        <w:rPr>
+          <w:lang w:val="en-US"/>
+        </w:rPr>
+        <w:t>Of</w:t>
+      </w:r>
+      <w:r>
+        <w:rPr>
+          <w:lang w:val="el-GR"/>
+        </w:rPr>
+        <w:t xml:space="preserve"> </w:t>
+      </w:r>
+      <w:r>
+        <w:rPr>
+          <w:lang w:val="en-US"/>
+        </w:rPr>
+        <w:t>Interest</w:t>
+      </w:r>
+      <w:r>
+        <w:rPr>
+          <w:lang w:val="el-GR"/>
+        </w:rPr>
+        <w:t xml:space="preserve">» και να προσθέσει το </w:t>
+      </w:r>
+      <w:r>
+        <w:rPr>
+          <w:lang w:val="en-US"/>
+        </w:rPr>
+        <w:t>P</w:t>
+      </w:r>
+      <w:r>
+        <w:rPr>
+          <w:lang w:val="el-GR"/>
+        </w:rPr>
+        <w:t>.</w:t>
+      </w:r>
+      <w:r>
+        <w:rPr>
+          <w:lang w:val="en-US"/>
+        </w:rPr>
+        <w:t>O</w:t>
+      </w:r>
+      <w:r>
+        <w:rPr>
+          <w:lang w:val="el-GR"/>
+        </w:rPr>
+        <w:t>.</w:t>
+      </w:r>
+      <w:r>
+        <w:rPr>
+          <w:lang w:val="en-US"/>
+        </w:rPr>
+        <w:t>I</w:t>
+      </w:r>
+      <w:r>
+        <w:rPr>
+          <w:lang w:val="el-GR"/>
+        </w:rPr>
+        <w:t>.</w:t>
+      </w:r>
+      <w:r>
+        <w:rPr>
+          <w:lang w:val="el-GR"/>
+        </w:rPr>
+        <w:t xml:space="preserve"> </w:t>
+      </w:r>
+      <w:r>
+        <w:rPr>
+          <w:lang w:val="el-GR"/>
+        </w:rPr>
+        <w:t>του στη βάση δεδομένων.</w:t>
       </w:r>
     </w:p>
     <w:p>
       <w:pPr>
+        <w:jc w:val="center"/>
         <w:rPr>
           <w:lang w:val="el-GR"/>
         </w:rPr>
@@ -850,18 +1026,10 @@
           <w:lang w:val="el-GR"/>
         </w:rPr>
         <w:drawing>
-          <wp:anchor distT="0" distB="0" distL="114300" distR="114300" simplePos="0" relativeHeight="251660288" behindDoc="0" locked="0" layoutInCell="1" allowOverlap="1" wp14:anchorId="06406EA8" wp14:editId="1F13F1C2">
-            <wp:simplePos x="0" y="0"/>
-            <wp:positionH relativeFrom="column">
-              <wp:posOffset>0</wp:posOffset>
-            </wp:positionH>
-            <wp:positionV relativeFrom="paragraph">
-              <wp:posOffset>-635</wp:posOffset>
-            </wp:positionV>
-            <wp:extent cx="2525865" cy="5619750"/>
-            <wp:effectExtent l="0" t="0" r="8255" b="0"/>
-            <wp:wrapSquare wrapText="bothSides"/>
-            <wp:docPr id="4" name="Picture 4"/>
+          <wp:inline distT="0" distB="0" distL="0" distR="0" wp14:anchorId="78778542" wp14:editId="70BE6FC1">
+            <wp:extent cx="2819400" cy="6272830"/>
+            <wp:effectExtent l="0" t="0" r="0" b="0"/>
+            <wp:docPr id="5" name="Picture 5"/>
             <wp:cNvGraphicFramePr>
               <a:graphicFrameLocks xmlns:a="http://schemas.openxmlformats.org/drawingml/2006/main" noChangeAspect="1"/>
             </wp:cNvGraphicFramePr>
@@ -869,7 +1037,7 @@
               <a:graphicData uri="http://schemas.openxmlformats.org/drawingml/2006/picture">
                 <pic:pic xmlns:pic="http://schemas.openxmlformats.org/drawingml/2006/picture">
                   <pic:nvPicPr>
-                    <pic:cNvPr id="0" name="Picture 4"/>
+                    <pic:cNvPr id="0" name="Picture 3"/>
                     <pic:cNvPicPr>
                       <a:picLocks noChangeAspect="1" noChangeArrowheads="1"/>
                     </pic:cNvPicPr>
@@ -890,7 +1058,7 @@
                   <pic:spPr bwMode="auto">
                     <a:xfrm>
                       <a:off x="0" y="0"/>
-                      <a:ext cx="2525865" cy="5619750"/>
+                      <a:ext cx="2825307" cy="6285972"/>
                     </a:xfrm>
                     <a:prstGeom prst="rect">
                       <a:avLst/>
@@ -903,26 +1071,161 @@
                 </pic:pic>
               </a:graphicData>
             </a:graphic>
-          </wp:anchor>
+          </wp:inline>
         </w:drawing>
       </w:r>
-      <w:r>
-        <w:rPr>
-          <w:lang w:val="el-GR"/>
-        </w:rPr>
-        <w:t xml:space="preserve">Για να προσθέσει ο χρήστης ένα </w:t>
-      </w:r>
-      <w:r>
-        <w:rPr>
-          <w:lang w:val="en-US"/>
-        </w:rPr>
-        <w:t>POI</w:t>
-      </w:r>
-      <w:r>
-        <w:rPr>
-          <w:lang w:val="el-GR"/>
-        </w:rPr>
-        <w:t>, θα πρέπει να συμπληρωθούν και τα δύο πεδία και να μην μείνει κάποιο κενό.</w:t>
+    </w:p>
+    <w:p>
+      <w:pPr>
+        <w:jc w:val="both"/>
+        <w:rPr>
+          <w:lang w:val="el-GR"/>
+        </w:rPr>
+      </w:pPr>
+    </w:p>
+    <w:p>
+      <w:pPr>
+        <w:jc w:val="both"/>
+        <w:rPr>
+          <w:lang w:val="el-GR"/>
+        </w:rPr>
+      </w:pPr>
+      <w:r>
+        <w:rPr>
+          <w:lang w:val="el-GR"/>
+        </w:rPr>
+        <w:lastRenderedPageBreak/>
+        <w:t>Όπως φαίνεται παρακάτω, τα πεδία έχουν συμπληρωθεί, κι όταν ο χρήστης πατήσει το κουμπί της προσθήκης, θα του εμφανισθεί μήνυμα ότι η διαδικασία ολοκληρώθηκε επιτυχώς.</w:t>
+      </w:r>
+    </w:p>
+    <w:p>
+      <w:pPr>
+        <w:jc w:val="both"/>
+        <w:rPr>
+          <w:lang w:val="el-GR"/>
+        </w:rPr>
+      </w:pPr>
+    </w:p>
+    <w:p>
+      <w:pPr>
+        <w:jc w:val="center"/>
+        <w:rPr>
+          <w:lang w:val="el-GR"/>
+        </w:rPr>
+      </w:pPr>
+      <w:r>
+        <w:rPr>
+          <w:noProof/>
+          <w:lang w:val="el-GR"/>
+        </w:rPr>
+        <w:drawing>
+          <wp:inline distT="0" distB="0" distL="0" distR="0" wp14:anchorId="4E15C5F1" wp14:editId="41F6B21E">
+            <wp:extent cx="2435961" cy="5419725"/>
+            <wp:effectExtent l="0" t="0" r="2540" b="0"/>
+            <wp:docPr id="1" name="Picture 1"/>
+            <wp:cNvGraphicFramePr>
+              <a:graphicFrameLocks xmlns:a="http://schemas.openxmlformats.org/drawingml/2006/main" noChangeAspect="1"/>
+            </wp:cNvGraphicFramePr>
+            <a:graphic xmlns:a="http://schemas.openxmlformats.org/drawingml/2006/main">
+              <a:graphicData uri="http://schemas.openxmlformats.org/drawingml/2006/picture">
+                <pic:pic xmlns:pic="http://schemas.openxmlformats.org/drawingml/2006/picture">
+                  <pic:nvPicPr>
+                    <pic:cNvPr id="0" name="Picture 1"/>
+                    <pic:cNvPicPr>
+                      <a:picLocks noChangeAspect="1" noChangeArrowheads="1"/>
+                    </pic:cNvPicPr>
+                  </pic:nvPicPr>
+                  <pic:blipFill>
+                    <a:blip r:embed="rId9" cstate="print">
+                      <a:extLst>
+                        <a:ext uri="{28A0092B-C50C-407E-A947-70E740481C1C}">
+                          <a14:useLocalDpi xmlns:a14="http://schemas.microsoft.com/office/drawing/2010/main" val="0"/>
+                        </a:ext>
+                      </a:extLst>
+                    </a:blip>
+                    <a:srcRect/>
+                    <a:stretch>
+                      <a:fillRect/>
+                    </a:stretch>
+                  </pic:blipFill>
+                  <pic:spPr bwMode="auto">
+                    <a:xfrm>
+                      <a:off x="0" y="0"/>
+                      <a:ext cx="2443485" cy="5436466"/>
+                    </a:xfrm>
+                    <a:prstGeom prst="rect">
+                      <a:avLst/>
+                    </a:prstGeom>
+                    <a:noFill/>
+                    <a:ln>
+                      <a:noFill/>
+                    </a:ln>
+                  </pic:spPr>
+                </pic:pic>
+              </a:graphicData>
+            </a:graphic>
+          </wp:inline>
+        </w:drawing>
+      </w:r>
+      <w:r>
+        <w:rPr>
+          <w:lang w:val="el-GR"/>
+        </w:rPr>
+        <w:t xml:space="preserve">               </w:t>
+      </w:r>
+      <w:r>
+        <w:rPr>
+          <w:noProof/>
+          <w:lang w:val="el-GR"/>
+        </w:rPr>
+        <w:drawing>
+          <wp:inline distT="0" distB="0" distL="0" distR="0" wp14:anchorId="2A7C551D" wp14:editId="30BFDCFD">
+            <wp:extent cx="2440244" cy="5429250"/>
+            <wp:effectExtent l="0" t="0" r="0" b="0"/>
+            <wp:docPr id="3" name="Picture 3"/>
+            <wp:cNvGraphicFramePr>
+              <a:graphicFrameLocks xmlns:a="http://schemas.openxmlformats.org/drawingml/2006/main" noChangeAspect="1"/>
+            </wp:cNvGraphicFramePr>
+            <a:graphic xmlns:a="http://schemas.openxmlformats.org/drawingml/2006/main">
+              <a:graphicData uri="http://schemas.openxmlformats.org/drawingml/2006/picture">
+                <pic:pic xmlns:pic="http://schemas.openxmlformats.org/drawingml/2006/picture">
+                  <pic:nvPicPr>
+                    <pic:cNvPr id="0" name="Picture 2"/>
+                    <pic:cNvPicPr>
+                      <a:picLocks noChangeAspect="1" noChangeArrowheads="1"/>
+                    </pic:cNvPicPr>
+                  </pic:nvPicPr>
+                  <pic:blipFill>
+                    <a:blip r:embed="rId10" cstate="print">
+                      <a:extLst>
+                        <a:ext uri="{28A0092B-C50C-407E-A947-70E740481C1C}">
+                          <a14:useLocalDpi xmlns:a14="http://schemas.microsoft.com/office/drawing/2010/main" val="0"/>
+                        </a:ext>
+                      </a:extLst>
+                    </a:blip>
+                    <a:srcRect/>
+                    <a:stretch>
+                      <a:fillRect/>
+                    </a:stretch>
+                  </pic:blipFill>
+                  <pic:spPr bwMode="auto">
+                    <a:xfrm>
+                      <a:off x="0" y="0"/>
+                      <a:ext cx="2443437" cy="5436353"/>
+                    </a:xfrm>
+                    <a:prstGeom prst="rect">
+                      <a:avLst/>
+                    </a:prstGeom>
+                    <a:noFill/>
+                    <a:ln>
+                      <a:noFill/>
+                    </a:ln>
+                  </pic:spPr>
+                </pic:pic>
+              </a:graphicData>
+            </a:graphic>
+          </wp:inline>
+        </w:drawing>
       </w:r>
     </w:p>
     <w:sectPr>
@@ -2093,8 +2396,10 @@
   </w:compat>
   <w:rsids>
     <w:rsidRoot w:val="00B32231"/>
+    <w:rsid w:val="0063684C"/>
     <w:rsid w:val="00B32231"/>
     <w:rsid w:val="00C50E98"/>
+    <w:rsid w:val="00DA3273"/>
   </w:rsids>
   <m:mathPr>
     <m:mathFont m:val="Cambria Math"/>

</xml_diff>